<commit_message>
Inventory procurement strategy document updated and design document added
</commit_message>
<xml_diff>
--- a/InventoryProcurementStrategy/Inventory procurement strategy.docx
+++ b/InventoryProcurementStrategy/Inventory procurement strategy.docx
@@ -64,25 +64,25 @@
           <w:sz w:val="24"/>
           <w:szCs w:val="24"/>
         </w:rPr>
-        <w:t>last 3 month of previous year</w:t>
-      </w:r>
-      <w:r>
-        <w:rPr>
-          <w:rFonts w:ascii="Arial" w:eastAsia="Arial" w:hAnsi="Arial" w:cs="Arial"/>
-          <w:color w:val="000000"/>
-          <w:sz w:val="24"/>
-          <w:szCs w:val="24"/>
-        </w:rPr>
-        <w:t xml:space="preserve"> sale</w:t>
-      </w:r>
-      <w:r>
-        <w:rPr>
-          <w:rFonts w:ascii="Arial" w:eastAsia="Arial" w:hAnsi="Arial" w:cs="Arial"/>
-          <w:color w:val="000000"/>
-          <w:sz w:val="24"/>
-          <w:szCs w:val="24"/>
-        </w:rPr>
-        <w:t>, so that we get the trending product for coming sale.</w:t>
+        <w:t xml:space="preserve">last 3 month, so that we get the trending product for </w:t>
+      </w:r>
+      <w:r>
+        <w:rPr>
+          <w:rFonts w:ascii="Arial" w:eastAsia="Arial" w:hAnsi="Arial" w:cs="Arial"/>
+          <w:color w:val="000000"/>
+          <w:sz w:val="24"/>
+          <w:szCs w:val="24"/>
+        </w:rPr>
+        <w:t>up</w:t>
+      </w:r>
+      <w:r>
+        <w:rPr>
+          <w:rFonts w:ascii="Arial" w:eastAsia="Arial" w:hAnsi="Arial" w:cs="Arial"/>
+          <w:color w:val="000000"/>
+          <w:sz w:val="24"/>
+          <w:szCs w:val="24"/>
+        </w:rPr>
+        <w:t>coming sale.</w:t>
       </w:r>
     </w:p>
     <w:p>
@@ -166,7 +166,108 @@
           <w:sz w:val="24"/>
           <w:szCs w:val="24"/>
         </w:rPr>
-        <w:t>Finding out most sold category from previous sales data. In this we can take sales data for last 3 month of previous year sale.</w:t>
+        <w:t xml:space="preserve">Finding out most sold category from previous </w:t>
+      </w:r>
+      <w:proofErr w:type="gramStart"/>
+      <w:r>
+        <w:rPr>
+          <w:rFonts w:ascii="Arial" w:eastAsia="Arial" w:hAnsi="Arial" w:cs="Arial"/>
+          <w:color w:val="000000"/>
+          <w:sz w:val="24"/>
+          <w:szCs w:val="24"/>
+        </w:rPr>
+        <w:t>3 month</w:t>
+      </w:r>
+      <w:proofErr w:type="gramEnd"/>
+      <w:r>
+        <w:rPr>
+          <w:rFonts w:ascii="Arial" w:eastAsia="Arial" w:hAnsi="Arial" w:cs="Arial"/>
+          <w:color w:val="000000"/>
+          <w:sz w:val="24"/>
+          <w:szCs w:val="24"/>
+        </w:rPr>
+        <w:t xml:space="preserve"> </w:t>
+      </w:r>
+      <w:r>
+        <w:rPr>
+          <w:rFonts w:ascii="Arial" w:eastAsia="Arial" w:hAnsi="Arial" w:cs="Arial"/>
+          <w:color w:val="000000"/>
+          <w:sz w:val="24"/>
+          <w:szCs w:val="24"/>
+        </w:rPr>
+        <w:t xml:space="preserve">sales data </w:t>
+      </w:r>
+      <w:r>
+        <w:rPr>
+          <w:rFonts w:ascii="Arial" w:eastAsia="Arial" w:hAnsi="Arial" w:cs="Arial"/>
+          <w:color w:val="000000"/>
+          <w:sz w:val="24"/>
+          <w:szCs w:val="24"/>
+        </w:rPr>
+        <w:t xml:space="preserve">and include </w:t>
+      </w:r>
+      <w:r>
+        <w:rPr>
+          <w:rFonts w:ascii="Arial" w:eastAsia="Arial" w:hAnsi="Arial" w:cs="Arial"/>
+          <w:color w:val="000000"/>
+          <w:sz w:val="24"/>
+          <w:szCs w:val="24"/>
+        </w:rPr>
+        <w:t>all product</w:t>
+      </w:r>
+      <w:r>
+        <w:rPr>
+          <w:rFonts w:ascii="Arial" w:eastAsia="Arial" w:hAnsi="Arial" w:cs="Arial"/>
+          <w:color w:val="000000"/>
+          <w:sz w:val="24"/>
+          <w:szCs w:val="24"/>
+        </w:rPr>
+        <w:t xml:space="preserve"> </w:t>
+      </w:r>
+      <w:r>
+        <w:rPr>
+          <w:rFonts w:ascii="Arial" w:eastAsia="Arial" w:hAnsi="Arial" w:cs="Arial"/>
+          <w:color w:val="000000"/>
+          <w:sz w:val="24"/>
+          <w:szCs w:val="24"/>
+        </w:rPr>
+        <w:t>within this</w:t>
+      </w:r>
+      <w:r>
+        <w:rPr>
+          <w:rFonts w:ascii="Arial" w:eastAsia="Arial" w:hAnsi="Arial" w:cs="Arial"/>
+          <w:color w:val="000000"/>
+          <w:sz w:val="24"/>
+          <w:szCs w:val="24"/>
+        </w:rPr>
+        <w:t xml:space="preserve"> </w:t>
+      </w:r>
+      <w:r>
+        <w:rPr>
+          <w:rFonts w:ascii="Arial" w:eastAsia="Arial" w:hAnsi="Arial" w:cs="Arial"/>
+          <w:color w:val="000000"/>
+          <w:sz w:val="24"/>
+          <w:szCs w:val="24"/>
+        </w:rPr>
+        <w:t>category in</w:t>
+      </w:r>
+      <w:r>
+        <w:rPr>
+          <w:rFonts w:ascii="Arial" w:eastAsia="Arial" w:hAnsi="Arial" w:cs="Arial"/>
+          <w:color w:val="000000"/>
+          <w:sz w:val="24"/>
+          <w:szCs w:val="24"/>
+        </w:rPr>
+        <w:t xml:space="preserve"> Big day sale except </w:t>
+      </w:r>
+      <w:r>
+        <w:rPr>
+          <w:rFonts w:ascii="Arial" w:eastAsia="Arial" w:hAnsi="Arial" w:cs="Arial"/>
+          <w:color w:val="000000"/>
+          <w:sz w:val="24"/>
+          <w:szCs w:val="24"/>
+        </w:rPr>
+        <w:t>backorders.</w:t>
       </w:r>
     </w:p>
     <w:p>
@@ -208,6 +309,8 @@
           <w:szCs w:val="36"/>
         </w:rPr>
       </w:pPr>
+      <w:bookmarkStart w:id="0" w:name="_GoBack"/>
+      <w:bookmarkEnd w:id="0"/>
     </w:p>
     <w:p>
       <w:pPr>
@@ -217,8 +320,6 @@
           <w:szCs w:val="36"/>
         </w:rPr>
       </w:pPr>
-      <w:bookmarkStart w:id="0" w:name="_GoBack"/>
-      <w:bookmarkEnd w:id="0"/>
     </w:p>
     <w:sectPr>
       <w:pgSz w:w="12240" w:h="15840"/>

</xml_diff>